<commit_message>
Changes AusMarineEcosystems to Natural Values Ecosystems (2022)
</commit_message>
<xml_diff>
--- a/IUCN Realm summaries/NEAP Marine realm.docx
+++ b/IUCN Realm summaries/NEAP Marine realm.docx
@@ -67,7 +67,7 @@
         <w:t xml:space="preserve"> </w:t>
       </w:r>
       <w:r>
-        <w:t>NESP Marine Ecosystems</w:t>
+        <w:t>Natural Values Ecosystems (2022)</w:t>
       </w:r>
       <w:r>
         <w:t>, Ocean Accounts</w:t>
@@ -459,7 +459,13 @@
     </w:p>
     <w:p>
       <w:r>
-        <w:t>SeaMap?</w:t>
+        <w:t>SeaMap</w:t>
+      </w:r>
+      <w:r>
+        <w:t xml:space="preserve"> </w:t>
+      </w:r>
+      <w:r>
+        <w:t>Pressures &amp; Activities: Structures and works?</w:t>
       </w:r>
     </w:p>
     <w:p>
@@ -475,7 +481,13 @@
     </w:p>
     <w:p>
       <w:r>
-        <w:t>SeaMap?</w:t>
+        <w:t>SeaMap</w:t>
+      </w:r>
+      <w:r>
+        <w:t xml:space="preserve"> </w:t>
+      </w:r>
+      <w:r>
+        <w:t>Pressures &amp; Activities: Commercial aquaculture including pearling?</w:t>
       </w:r>
     </w:p>
     <w:p/>
@@ -963,7 +975,6 @@
     <w:next w:val="Normal"/>
     <w:link w:val="Heading4Char"/>
     <w:uiPriority w:val="9"/>
-    <w:semiHidden/>
     <w:unhideWhenUsed/>
     <w:qFormat/>
     <w:rsid w:val="00B03FB5"/>
@@ -1191,7 +1202,6 @@
     <w:basedOn w:val="DefaultParagraphFont"/>
     <w:link w:val="Heading4"/>
     <w:uiPriority w:val="9"/>
-    <w:semiHidden/>
     <w:rsid w:val="00B03FB5"/>
     <w:rPr>
       <w:rFonts w:eastAsiaTheme="majorEastAsia" w:cstheme="majorBidi"/>

</xml_diff>